<commit_message>
just some cleaning up
</commit_message>
<xml_diff>
--- a/C17 Ex03 Dudi 200441749 Or 204311997.docx
+++ b/C17 Ex03 Dudi 200441749 Or 204311997.docx
@@ -737,7 +737,86 @@
     <w:p>
       <w:pPr>
         <w:spacing w:after="0" w:line="240" w:lineRule="auto"/>
-        <w:ind w:left="720" w:right="720"/>
+        <w:ind w:left="360" w:right="720"/>
+        <w:rPr>
+          <w:rtl/>
+        </w:rPr>
+      </w:pPr>
+    </w:p>
+    <w:p>
+      <w:pPr>
+        <w:spacing w:after="0" w:line="240" w:lineRule="auto"/>
+        <w:ind w:left="360" w:right="720"/>
+        <w:rPr>
+          <w:rFonts w:hint="cs"/>
+          <w:rtl/>
+        </w:rPr>
+      </w:pPr>
+      <w:r>
+        <w:rPr>
+          <w:rFonts w:hint="cs"/>
+          <w:rtl/>
+        </w:rPr>
+        <w:t>לטובת שדרוג חווית המשתמש בכל הקשור לתצוגה טבלאית של נתוני המשתמש, כאשר המשתמש לוחץ לחיצה כפולה על שורה בטבלה בחרנו להציג טופס עם יותר פרטים אודות אותו אובייקט.</w:t>
+      </w:r>
+    </w:p>
+    <w:p>
+      <w:pPr>
+        <w:spacing w:after="0" w:line="240" w:lineRule="auto"/>
+        <w:ind w:left="360" w:right="720"/>
+        <w:rPr>
+          <w:rFonts w:hint="cs"/>
+          <w:rtl/>
+        </w:rPr>
+      </w:pPr>
+      <w:r>
+        <w:rPr>
+          <w:rFonts w:hint="cs"/>
+          <w:rtl/>
+        </w:rPr>
+        <w:t xml:space="preserve">כל אובייקט מיוצג ע"י הצגת טופס על המסך, אך </w:t>
+      </w:r>
+      <w:r>
+        <w:rPr>
+          <w:rFonts w:hint="cs"/>
+          <w:rtl/>
+        </w:rPr>
+        <w:t>בכדי לשמור על הפרדה בין לוגיקה ל</w:t>
+      </w:r>
+      <w:r>
+        <w:rPr>
+          <w:rFonts w:hint="cs"/>
+        </w:rPr>
+        <w:t>UI</w:t>
+      </w:r>
+      <w:r>
+        <w:rPr>
+          <w:rFonts w:hint="cs"/>
+          <w:rtl/>
+        </w:rPr>
+        <w:t xml:space="preserve"> רצינו שהאובייקטים הלוגיים </w:t>
+      </w:r>
+      <w:r>
+        <w:t>(concrete FacebookDataTable)</w:t>
+      </w:r>
+      <w:r>
+        <w:rPr>
+          <w:rFonts w:hint="cs"/>
+          <w:rtl/>
+        </w:rPr>
+        <w:t xml:space="preserve"> לא יכירו את האופן בו הטופס מוצג אלא יחזיקו רכיב (אותו ניתן להחליף) שעושה זאת.</w:t>
+      </w:r>
+      <w:bookmarkStart w:id="0" w:name="_GoBack"/>
+      <w:bookmarkEnd w:id="0"/>
+    </w:p>
+    <w:p>
+      <w:pPr>
+        <w:spacing w:after="0" w:line="240" w:lineRule="auto"/>
+        <w:ind w:left="360" w:right="720"/>
+        <w:rPr>
+          <w:rFonts w:hint="cs"/>
+          <w:rtl/>
+        </w:rPr>
       </w:pPr>
     </w:p>
     <w:p>
@@ -1974,8 +2053,6 @@
           <w:rtl/>
         </w:rPr>
       </w:pPr>
-      <w:bookmarkStart w:id="0" w:name="_GoBack"/>
-      <w:bookmarkEnd w:id="0"/>
     </w:p>
     <w:p>
       <w:pPr>
@@ -2523,7 +2600,7 @@
                                     <w:rtl/>
                                     <w:lang w:val="he-IL"/>
                                   </w:rPr>
-                                  <w:t>4</w:t>
+                                  <w:t>2</w:t>
                                 </w:r>
                                 <w:r>
                                   <w:rPr>
@@ -2672,7 +2749,7 @@
                               <w:rtl/>
                               <w:lang w:val="he-IL"/>
                             </w:rPr>
-                            <w:t>4</w:t>
+                            <w:t>2</w:t>
                           </w:r>
                           <w:r>
                             <w:rPr>
@@ -5975,7 +6052,7 @@
 </file>
 
 <file path=customXml/itemProps2.xml><?xml version="1.0" encoding="utf-8"?>
-<ds:datastoreItem xmlns:ds="http://schemas.openxmlformats.org/officeDocument/2006/customXml" ds:itemID="{AFE8402E-77DD-458B-952C-3B6BF7F36E97}">
+<ds:datastoreItem xmlns:ds="http://schemas.openxmlformats.org/officeDocument/2006/customXml" ds:itemID="{50105329-D47F-4A3B-9983-76A406ED43BD}">
   <ds:schemaRefs>
     <ds:schemaRef ds:uri="http://schemas.openxmlformats.org/officeDocument/2006/bibliography"/>
   </ds:schemaRefs>

</xml_diff>

<commit_message>
changed to collection utils
</commit_message>
<xml_diff>
--- a/C17 Ex03 Dudi 200441749 Or 204311997.docx
+++ b/C17 Ex03 Dudi 200441749 Or 204311997.docx
@@ -6,6 +6,7 @@
       <w:pPr>
         <w:pStyle w:val="Heading3"/>
         <w:rPr>
+          <w:rFonts w:hint="cs"/>
           <w:rtl/>
         </w:rPr>
       </w:pPr>
@@ -329,9 +330,11 @@
         </w:rPr>
         <w:t xml:space="preserve">תיקיית </w:t>
       </w:r>
+      <w:proofErr w:type="spellStart"/>
       <w:r>
         <w:t>DataTables</w:t>
       </w:r>
+      <w:proofErr w:type="spellEnd"/>
       <w:r>
         <w:rPr>
           <w:rFonts w:hint="cs"/>
@@ -345,12 +348,14 @@
         </w:rPr>
         <w:t xml:space="preserve">קובץ </w:t>
       </w:r>
+      <w:proofErr w:type="spellStart"/>
       <w:r>
         <w:t>TabDataTables</w:t>
       </w:r>
       <w:r>
         <w:t>.cs</w:t>
       </w:r>
+      <w:proofErr w:type="spellEnd"/>
       <w:r>
         <w:rPr>
           <w:rFonts w:hint="cs"/>
@@ -611,12 +616,14 @@
         </w:rPr>
         <w:t xml:space="preserve"> קובץ </w:t>
       </w:r>
+      <w:proofErr w:type="spellStart"/>
       <w:r>
         <w:t>Tab</w:t>
       </w:r>
       <w:r>
         <w:t>FriendshipAnalyzer.cs</w:t>
       </w:r>
+      <w:proofErr w:type="spellEnd"/>
       <w:r>
         <w:rPr>
           <w:rtl/>
@@ -630,9 +637,11 @@
         </w:rPr>
         <w:t xml:space="preserve">(החלק הלוגי נמצע בקובץ </w:t>
       </w:r>
+      <w:proofErr w:type="spellStart"/>
       <w:r>
         <w:t>FriendshipAnalyzer.cs</w:t>
       </w:r>
+      <w:proofErr w:type="spellEnd"/>
       <w:r>
         <w:rPr>
           <w:rtl/>
@@ -748,7 +757,6 @@
         <w:spacing w:after="0" w:line="240" w:lineRule="auto"/>
         <w:ind w:left="360" w:right="720"/>
         <w:rPr>
-          <w:rFonts w:hint="cs"/>
           <w:rtl/>
         </w:rPr>
       </w:pPr>
@@ -765,7 +773,6 @@
         <w:spacing w:after="0" w:line="240" w:lineRule="auto"/>
         <w:ind w:left="360" w:right="720"/>
         <w:rPr>
-          <w:rFonts w:hint="cs"/>
           <w:rtl/>
         </w:rPr>
       </w:pPr>
@@ -794,10 +801,32 @@
           <w:rFonts w:hint="cs"/>
           <w:rtl/>
         </w:rPr>
-        <w:t xml:space="preserve"> רצינו שהאובייקטים הלוגיים </w:t>
-      </w:r>
-      <w:r>
-        <w:t>(concrete FacebookDataTable)</w:t>
+        <w:t xml:space="preserve"> רצינו שהאובייקטים הלוגיים</w:t>
+      </w:r>
+      <w:r>
+        <w:rPr>
+          <w:rFonts w:hint="cs"/>
+          <w:rtl/>
+        </w:rPr>
+        <w:t xml:space="preserve">, שהם מימושים שונים של המחלקה האבסטרקטית </w:t>
+      </w:r>
+      <w:proofErr w:type="spellStart"/>
+      <w:r>
+        <w:rPr>
+          <w:rFonts w:ascii="Consolas" w:hAnsi="Consolas" w:cs="Consolas"/>
+          <w:color w:val="000000"/>
+          <w:sz w:val="19"/>
+          <w:szCs w:val="19"/>
+        </w:rPr>
+        <w:t>FacebookDataTable</w:t>
+      </w:r>
+      <w:proofErr w:type="spellEnd"/>
+      <w:r>
+        <w:rPr>
+          <w:rFonts w:hint="cs"/>
+          <w:rtl/>
+        </w:rPr>
+        <w:t>,</w:t>
       </w:r>
       <w:r>
         <w:rPr>
@@ -806,33 +835,51 @@
         </w:rPr>
         <w:t xml:space="preserve"> לא יכירו את האופן בו הטופס מוצג אלא יחזיקו רכיב (אותו ניתן להחליף) שעושה זאת.</w:t>
       </w:r>
-      <w:bookmarkStart w:id="0" w:name="_GoBack"/>
-      <w:bookmarkEnd w:id="0"/>
     </w:p>
     <w:p>
       <w:pPr>
         <w:spacing w:after="0" w:line="240" w:lineRule="auto"/>
         <w:ind w:left="360" w:right="720"/>
         <w:rPr>
-          <w:rFonts w:hint="cs"/>
-          <w:rtl/>
-        </w:rPr>
-      </w:pPr>
-    </w:p>
-    <w:p>
-      <w:pPr>
-        <w:spacing w:after="0" w:line="240" w:lineRule="auto"/>
-        <w:ind w:left="360" w:right="720"/>
-        <w:rPr>
-          <w:rtl/>
-        </w:rPr>
-      </w:pPr>
-      <w:r>
-        <w:rPr>
-          <w:rFonts w:hint="cs"/>
-          <w:rtl/>
-        </w:rPr>
-        <w:t>ברצוניינו לייצר אובייקט אשר יציג מידע על אובייקט כלשהו, כך שהאובייקט אשר מציג את המידע לא יכיר את האובייקט בשלמותו, אלא רק את התכונות שיש לו צורך אליהם. באמצעות כך, נוכל להציג מידע מסוג זהה של אובייקטים שונים באותה הדרך.</w:t>
+          <w:rtl/>
+        </w:rPr>
+      </w:pPr>
+      <w:r>
+        <w:rPr>
+          <w:rFonts w:hint="cs"/>
+          <w:rtl/>
+        </w:rPr>
+        <w:t>הרכיב הנ"ל הוא למעשה ה</w:t>
+      </w:r>
+      <w:r>
+        <w:t>visitor</w:t>
+      </w:r>
+      <w:r>
+        <w:rPr>
+          <w:rFonts w:hint="cs"/>
+          <w:rtl/>
+        </w:rPr>
+        <w:t>, במימוש הנוכחי הוא לא עושה שינויים אצל האובייקט שמחזיק אותו כפי שלמדנו ש</w:t>
+      </w:r>
+      <w:r>
+        <w:t>visitor</w:t>
+      </w:r>
+      <w:r>
+        <w:rPr>
+          <w:rFonts w:hint="cs"/>
+          <w:rtl/>
+        </w:rPr>
+        <w:t xml:space="preserve"> אמור לעשות, אך אם בעתיד נרצה לאפשר למשתמש לעדכן פרטים בשרת הפייסבוק באמצעות נוכל לעשות זאת ע"י החלפת המימוש של ה</w:t>
+      </w:r>
+      <w:r>
+        <w:t>visitor</w:t>
+      </w:r>
+      <w:r>
+        <w:rPr>
+          <w:rFonts w:hint="cs"/>
+          <w:rtl/>
+        </w:rPr>
+        <w:t xml:space="preserve"> בלבד.</w:t>
       </w:r>
     </w:p>
     <w:p>
@@ -866,7 +913,181 @@
       <w:pPr>
         <w:spacing w:after="0" w:line="240" w:lineRule="auto"/>
         <w:ind w:left="360" w:right="720"/>
-      </w:pPr>
+        <w:rPr>
+          <w:rtl/>
+        </w:rPr>
+      </w:pPr>
+    </w:p>
+    <w:p>
+      <w:pPr>
+        <w:spacing w:line="240" w:lineRule="auto"/>
+        <w:ind w:left="360" w:right="720"/>
+        <w:rPr>
+          <w:rFonts w:hint="cs"/>
+          <w:rtl/>
+        </w:rPr>
+      </w:pPr>
+      <w:r>
+        <w:rPr>
+          <w:rFonts w:hint="cs"/>
+          <w:rtl/>
+        </w:rPr>
+        <w:t xml:space="preserve">כל טבלה אותה ניתן להציג </w:t>
+      </w:r>
+      <w:r>
+        <w:rPr>
+          <w:rFonts w:hint="cs"/>
+          <w:rtl/>
+        </w:rPr>
+        <w:t>ב</w:t>
+      </w:r>
+      <w:proofErr w:type="spellStart"/>
+      <w:r>
+        <w:rPr>
+          <w:rFonts w:ascii="Consolas" w:hAnsi="Consolas" w:cs="Consolas"/>
+          <w:color w:val="000000"/>
+          <w:sz w:val="19"/>
+          <w:szCs w:val="19"/>
+        </w:rPr>
+        <w:t>T</w:t>
+      </w:r>
+      <w:r>
+        <w:rPr>
+          <w:rFonts w:ascii="Consolas" w:hAnsi="Consolas" w:cs="Consolas"/>
+          <w:color w:val="000000"/>
+          <w:sz w:val="19"/>
+          <w:szCs w:val="19"/>
+        </w:rPr>
+        <w:t>abDataTables</w:t>
+      </w:r>
+      <w:proofErr w:type="spellEnd"/>
+      <w:r>
+        <w:rPr>
+          <w:rFonts w:hint="cs"/>
+          <w:rtl/>
+        </w:rPr>
+        <w:t xml:space="preserve"> למעשה מיוצגת ע"י מחלקה כלשהי שיורשת מהמחלקה האבסטרקטית </w:t>
+      </w:r>
+      <w:proofErr w:type="spellStart"/>
+      <w:r>
+        <w:rPr>
+          <w:rFonts w:ascii="Consolas" w:hAnsi="Consolas" w:cs="Consolas"/>
+          <w:color w:val="000000"/>
+          <w:sz w:val="19"/>
+          <w:szCs w:val="19"/>
+        </w:rPr>
+        <w:t>FacebookDataTable</w:t>
+      </w:r>
+      <w:proofErr w:type="spellEnd"/>
+      <w:r>
+        <w:rPr>
+          <w:rFonts w:hint="cs"/>
+          <w:rtl/>
+        </w:rPr>
+        <w:t xml:space="preserve">. </w:t>
+      </w:r>
+      <w:r>
+        <w:rPr>
+          <w:rtl/>
+        </w:rPr>
+        <w:br/>
+      </w:r>
+      <w:r>
+        <w:rPr>
+          <w:rFonts w:hint="cs"/>
+          <w:rtl/>
+        </w:rPr>
+        <w:t>בכדי שה</w:t>
+      </w:r>
+      <w:r>
+        <w:t>visitor</w:t>
+      </w:r>
+      <w:r>
+        <w:rPr>
+          <w:rFonts w:hint="cs"/>
+          <w:rtl/>
+        </w:rPr>
+        <w:t xml:space="preserve"> ידע לעבוד עם מחלקות אלה מבלי להכיר כל אחת באופן קונקרטי (למנוע </w:t>
+      </w:r>
+      <w:r>
+        <w:t>tight coupling</w:t>
+      </w:r>
+      <w:r>
+        <w:rPr>
+          <w:rFonts w:hint="cs"/>
+          <w:rtl/>
+        </w:rPr>
+        <w:t xml:space="preserve">), מימשנו ממשק בשם </w:t>
+      </w:r>
+      <w:proofErr w:type="spellStart"/>
+      <w:r>
+        <w:rPr>
+          <w:rFonts w:ascii="Consolas" w:hAnsi="Consolas" w:cs="Consolas"/>
+          <w:color w:val="000000"/>
+          <w:sz w:val="19"/>
+          <w:szCs w:val="19"/>
+        </w:rPr>
+        <w:t>IDisplayableObjectHolder</w:t>
+      </w:r>
+      <w:proofErr w:type="spellEnd"/>
+      <w:r>
+        <w:rPr>
+          <w:rFonts w:hint="cs"/>
+          <w:rtl/>
+        </w:rPr>
+        <w:t>,</w:t>
+      </w:r>
+      <w:r>
+        <w:rPr>
+          <w:rFonts w:hint="cs"/>
+          <w:rtl/>
+        </w:rPr>
+        <w:t xml:space="preserve"> אשר מגדיר שלכל הממשים שלו יש </w:t>
+      </w:r>
+      <w:r>
+        <w:t>property</w:t>
+      </w:r>
+      <w:r>
+        <w:rPr>
+          <w:rFonts w:hint="cs"/>
+          <w:rtl/>
+        </w:rPr>
+        <w:t xml:space="preserve"> בשם </w:t>
+      </w:r>
+      <w:proofErr w:type="spellStart"/>
+      <w:r>
+        <w:rPr>
+          <w:rFonts w:ascii="Consolas" w:hAnsi="Consolas" w:cs="Consolas"/>
+          <w:color w:val="000000"/>
+          <w:sz w:val="19"/>
+          <w:szCs w:val="19"/>
+        </w:rPr>
+        <w:t>ObjectToDisplay</w:t>
+      </w:r>
+      <w:proofErr w:type="spellEnd"/>
+      <w:r>
+        <w:rPr>
+          <w:rFonts w:hint="cs"/>
+          <w:rtl/>
+        </w:rPr>
+        <w:t xml:space="preserve"> מסוג </w:t>
+      </w:r>
+      <w:r>
+        <w:rPr>
+          <w:rFonts w:ascii="Consolas" w:hAnsi="Consolas" w:cs="Consolas"/>
+          <w:color w:val="000000"/>
+          <w:sz w:val="19"/>
+          <w:szCs w:val="19"/>
+        </w:rPr>
+        <w:t>object</w:t>
+      </w:r>
+      <w:r>
+        <w:rPr>
+          <w:rFonts w:hint="cs"/>
+          <w:rtl/>
+        </w:rPr>
+        <w:t>.</w:t>
+      </w:r>
     </w:p>
     <w:p>
       <w:pPr>
@@ -877,8 +1098,251 @@
         </w:rPr>
       </w:pPr>
       <w:r>
+        <w:rPr>
+          <w:rFonts w:hint="cs"/>
+          <w:rtl/>
+        </w:rPr>
+        <w:t>ה</w:t>
+      </w:r>
+      <w:r>
+        <w:t>visitor</w:t>
+      </w:r>
+      <w:r>
+        <w:rPr>
+          <w:rFonts w:hint="cs"/>
+          <w:rtl/>
+        </w:rPr>
+        <w:t xml:space="preserve"> במימוש שלנו הוא </w:t>
+      </w:r>
+      <w:proofErr w:type="spellStart"/>
+      <w:r>
+        <w:rPr>
+          <w:rFonts w:ascii="Consolas" w:hAnsi="Consolas" w:cs="Consolas"/>
+          <w:color w:val="000000"/>
+          <w:sz w:val="19"/>
+          <w:szCs w:val="19"/>
+        </w:rPr>
+        <w:t>FacebookObjectDisplayer</w:t>
+      </w:r>
+      <w:proofErr w:type="spellEnd"/>
+      <w:r>
+        <w:rPr>
+          <w:rFonts w:hint="cs"/>
+          <w:rtl/>
+        </w:rPr>
+        <w:t xml:space="preserve"> שתפקידו לעבוד עם </w:t>
+      </w:r>
+      <w:r>
+        <w:rPr>
+          <w:rFonts w:ascii="Consolas" w:hAnsi="Consolas" w:cs="Consolas"/>
+          <w:color w:val="000000"/>
+          <w:sz w:val="19"/>
+          <w:szCs w:val="19"/>
+        </w:rPr>
+        <w:t>Factory Method</w:t>
+      </w:r>
+      <w:r>
+        <w:rPr>
+          <w:rFonts w:hint="cs"/>
+          <w:rtl/>
+        </w:rPr>
+        <w:t xml:space="preserve"> שיצרנו לטובת יצירת טפסים לתצוגה. </w:t>
+      </w:r>
+      <w:r>
+        <w:rPr>
+          <w:rtl/>
+        </w:rPr>
+        <w:br/>
+      </w:r>
+      <w:r>
+        <w:rPr>
+          <w:rFonts w:hint="cs"/>
+          <w:rtl/>
+        </w:rPr>
+        <w:t>כאמור</w:t>
+      </w:r>
+      <w:r>
+        <w:rPr>
+          <w:rFonts w:hint="cs"/>
+          <w:rtl/>
+        </w:rPr>
+        <w:t>,</w:t>
+      </w:r>
+      <w:r>
+        <w:rPr>
+          <w:rFonts w:hint="cs"/>
+          <w:rtl/>
+        </w:rPr>
+        <w:t xml:space="preserve"> רכיב זה אינו מכיר את המחלקה </w:t>
+      </w:r>
+      <w:proofErr w:type="spellStart"/>
+      <w:r>
+        <w:rPr>
+          <w:rFonts w:ascii="Consolas" w:hAnsi="Consolas" w:cs="Consolas"/>
+          <w:color w:val="000000"/>
+          <w:sz w:val="19"/>
+          <w:szCs w:val="19"/>
+        </w:rPr>
         <w:t>FacebookDataTable</w:t>
       </w:r>
+      <w:proofErr w:type="spellEnd"/>
+      <w:r>
+        <w:rPr>
+          <w:rFonts w:hint="cs"/>
+          <w:rtl/>
+        </w:rPr>
+        <w:t xml:space="preserve"> ויורשיה, אלא את הממשק </w:t>
+      </w:r>
+      <w:proofErr w:type="spellStart"/>
+      <w:r>
+        <w:rPr>
+          <w:rFonts w:ascii="Consolas" w:hAnsi="Consolas" w:cs="Consolas"/>
+          <w:color w:val="000000"/>
+          <w:sz w:val="19"/>
+          <w:szCs w:val="19"/>
+        </w:rPr>
+        <w:t>IDisplayableObjectHolder</w:t>
+      </w:r>
+      <w:proofErr w:type="spellEnd"/>
+      <w:r>
+        <w:rPr>
+          <w:rFonts w:hint="cs"/>
+          <w:rtl/>
+        </w:rPr>
+        <w:t xml:space="preserve"> בלבד.</w:t>
+      </w:r>
+    </w:p>
+    <w:p>
+      <w:pPr>
+        <w:spacing w:line="240" w:lineRule="auto"/>
+        <w:ind w:left="360" w:right="720"/>
+        <w:rPr>
+          <w:rtl/>
+        </w:rPr>
+      </w:pPr>
+      <w:r>
+        <w:rPr>
+          <w:rFonts w:hint="cs"/>
+          <w:rtl/>
+        </w:rPr>
+        <w:t xml:space="preserve">מכיוון שהמחלקה האבסטרקטית </w:t>
+      </w:r>
+      <w:proofErr w:type="spellStart"/>
+      <w:r>
+        <w:rPr>
+          <w:rFonts w:ascii="Consolas" w:hAnsi="Consolas" w:cs="Consolas"/>
+          <w:color w:val="000000"/>
+          <w:sz w:val="19"/>
+          <w:szCs w:val="19"/>
+        </w:rPr>
+        <w:t>FacebookDataTable</w:t>
+      </w:r>
+      <w:proofErr w:type="spellEnd"/>
+      <w:r>
+        <w:rPr>
+          <w:rFonts w:hint="cs"/>
+          <w:rtl/>
+        </w:rPr>
+        <w:t xml:space="preserve"> מממשת את הממשק הנ"ל ומחזיקה אובייקט מסוג </w:t>
+      </w:r>
+      <w:proofErr w:type="spellStart"/>
+      <w:r>
+        <w:rPr>
+          <w:rFonts w:ascii="Consolas" w:hAnsi="Consolas" w:cs="Consolas"/>
+          <w:color w:val="000000"/>
+          <w:sz w:val="19"/>
+          <w:szCs w:val="19"/>
+        </w:rPr>
+        <w:t>FacebookObjectDisplayer</w:t>
+      </w:r>
+      <w:proofErr w:type="spellEnd"/>
+      <w:r>
+        <w:rPr>
+          <w:rFonts w:hint="cs"/>
+          <w:rtl/>
+        </w:rPr>
+        <w:t>, כך גם כל היורשים שלה.</w:t>
+      </w:r>
+    </w:p>
+    <w:p>
+      <w:pPr>
+        <w:spacing w:line="240" w:lineRule="auto"/>
+        <w:ind w:left="360" w:right="720"/>
+        <w:rPr>
+          <w:rFonts w:hint="cs"/>
+          <w:rtl/>
+        </w:rPr>
+      </w:pPr>
+      <w:r>
+        <w:rPr>
+          <w:rFonts w:hint="cs"/>
+          <w:rtl/>
+        </w:rPr>
+        <w:t>לבסוף מימשנו מתודה ב</w:t>
+      </w:r>
+      <w:proofErr w:type="spellStart"/>
+      <w:r>
+        <w:rPr>
+          <w:rFonts w:ascii="Consolas" w:hAnsi="Consolas" w:cs="Consolas"/>
+          <w:color w:val="000000"/>
+          <w:sz w:val="19"/>
+          <w:szCs w:val="19"/>
+        </w:rPr>
+        <w:t>FacbookDataTable</w:t>
+      </w:r>
+      <w:proofErr w:type="spellEnd"/>
+      <w:r>
+        <w:rPr>
+          <w:rFonts w:hint="cs"/>
+          <w:rtl/>
+        </w:rPr>
+        <w:t xml:space="preserve"> בשם </w:t>
+      </w:r>
+      <w:proofErr w:type="spellStart"/>
+      <w:r>
+        <w:rPr>
+          <w:rFonts w:ascii="Consolas" w:hAnsi="Consolas" w:cs="Consolas"/>
+          <w:color w:val="000000"/>
+          <w:sz w:val="19"/>
+          <w:szCs w:val="19"/>
+        </w:rPr>
+        <w:t>DisplaySelectedObject</w:t>
+      </w:r>
+      <w:proofErr w:type="spellEnd"/>
+      <w:r>
+        <w:rPr>
+          <w:rFonts w:ascii="Consolas" w:hAnsi="Consolas" w:hint="cs"/>
+          <w:color w:val="000000"/>
+          <w:sz w:val="19"/>
+          <w:szCs w:val="19"/>
+          <w:rtl/>
+        </w:rPr>
+        <w:t xml:space="preserve">, </w:t>
+      </w:r>
+      <w:r>
+        <w:rPr>
+          <w:rFonts w:hint="cs"/>
+          <w:rtl/>
+        </w:rPr>
+        <w:t>ש</w:t>
+      </w:r>
+      <w:r>
+        <w:rPr>
+          <w:rFonts w:hint="cs"/>
+          <w:rtl/>
+        </w:rPr>
+        <w:t>היא המתודה ש</w:t>
+      </w:r>
+      <w:r>
+        <w:rPr>
+          <w:rFonts w:hint="cs"/>
+          <w:rtl/>
+        </w:rPr>
+        <w:t>ה</w:t>
+      </w:r>
+      <w:r>
+        <w:t>client</w:t>
+      </w:r>
       <w:r>
         <w:rPr>
           <w:rFonts w:hint="cs"/>
@@ -888,28 +1352,10 @@
       </w:r>
       <w:r>
         <w:rPr>
-          <w:rtl/>
-        </w:rPr>
-        <w:t>–</w:t>
-      </w:r>
-      <w:r>
-        <w:rPr>
-          <w:rFonts w:hint="cs"/>
-          <w:rtl/>
-        </w:rPr>
-        <w:t xml:space="preserve"> המחלקה שנרצה לייצג מידע ממנה.</w:t>
-      </w:r>
-    </w:p>
-    <w:p>
-      <w:pPr>
-        <w:spacing w:after="0" w:line="240" w:lineRule="auto"/>
-        <w:ind w:left="360" w:right="720"/>
-        <w:rPr>
-          <w:rtl/>
-        </w:rPr>
-      </w:pPr>
-      <w:r>
-        <w:t>IDisplayableObjectHolder</w:t>
+          <w:rFonts w:hint="cs"/>
+          <w:rtl/>
+        </w:rPr>
+        <w:t>מכיר.</w:t>
       </w:r>
       <w:r>
         <w:rPr>
@@ -920,108 +1366,74 @@
       </w:r>
       <w:r>
         <w:rPr>
-          <w:rtl/>
-        </w:rPr>
-        <w:t>–</w:t>
-      </w:r>
-      <w:r>
-        <w:rPr>
-          <w:rFonts w:hint="cs"/>
-          <w:rtl/>
-        </w:rPr>
-        <w:t xml:space="preserve"> ממשק אשר דורש למממש את התכונה הספציפית אותה נרצה להציג.</w:t>
-      </w:r>
-    </w:p>
-    <w:p>
-      <w:pPr>
-        <w:spacing w:after="0" w:line="240" w:lineRule="auto"/>
-        <w:ind w:left="360" w:right="720"/>
-        <w:rPr>
-          <w:rtl/>
-        </w:rPr>
-      </w:pPr>
-      <w:r>
-        <w:t>FacebookObjectDisplayer</w:t>
-      </w:r>
-      <w:r>
-        <w:rPr>
-          <w:rFonts w:hint="cs"/>
+          <w:rFonts w:hint="cs"/>
+          <w:rtl/>
+        </w:rPr>
+        <w:t>כל תפקיד המתודה הנ"ל</w:t>
+      </w:r>
+      <w:r>
+        <w:rPr>
+          <w:rFonts w:hint="cs"/>
+          <w:rtl/>
+        </w:rPr>
+        <w:t xml:space="preserve"> הוא </w:t>
+      </w:r>
+      <w:r>
+        <w:rPr>
+          <w:rFonts w:hint="cs"/>
+          <w:rtl/>
+        </w:rPr>
+        <w:t>ל</w:t>
+      </w:r>
+      <w:r>
+        <w:rPr>
+          <w:rFonts w:hint="cs"/>
+          <w:rtl/>
+        </w:rPr>
+        <w:t>הפעיל את המתודה</w:t>
+      </w:r>
+      <w:r>
+        <w:rPr>
+          <w:rFonts w:ascii="Consolas" w:hAnsi="Consolas" w:hint="cs"/>
+          <w:color w:val="000000"/>
+          <w:sz w:val="19"/>
+          <w:szCs w:val="19"/>
           <w:rtl/>
         </w:rPr>
         <w:t xml:space="preserve"> </w:t>
       </w:r>
       <w:r>
         <w:rPr>
-          <w:rtl/>
-        </w:rPr>
-        <w:t>–</w:t>
-      </w:r>
-      <w:r>
-        <w:rPr>
-          <w:rFonts w:hint="cs"/>
-          <w:rtl/>
-        </w:rPr>
-        <w:t xml:space="preserve"> אובייקט אשר מציג מידע של אובייקטים מסוג </w:t>
-      </w:r>
-      <w:r>
-        <w:t>IDisplayableObjectHolder</w:t>
-      </w:r>
-      <w:r>
-        <w:rPr>
-          <w:rFonts w:hint="cs"/>
-          <w:rtl/>
-        </w:rPr>
-        <w:t>.</w:t>
-      </w:r>
-    </w:p>
-    <w:p>
-      <w:pPr>
-        <w:spacing w:after="0" w:line="240" w:lineRule="auto"/>
-        <w:ind w:left="360" w:right="720"/>
-      </w:pPr>
-      <w:r>
-        <w:rPr>
-          <w:rFonts w:hint="cs"/>
-          <w:rtl/>
-        </w:rPr>
-        <w:t xml:space="preserve">נשים לב, שכאשר </w:t>
-      </w:r>
-      <w:r>
-        <w:t>FacebookObjectDisplayer</w:t>
-      </w:r>
-      <w:r>
-        <w:rPr>
-          <w:rFonts w:hint="cs"/>
-          <w:rtl/>
-        </w:rPr>
-        <w:t xml:space="preserve"> מציג מידע מאובייקט מסוג </w:t>
-      </w:r>
-      <w:r>
-        <w:t>FacebookDataTable</w:t>
-      </w:r>
-      <w:r>
-        <w:rPr>
-          <w:rFonts w:hint="cs"/>
-          <w:rtl/>
-        </w:rPr>
-        <w:t xml:space="preserve">, הוא אינו יודע שמדובר באובייקט מסוג </w:t>
-      </w:r>
-      <w:r>
-        <w:t>FacebookDataTable</w:t>
-      </w:r>
-      <w:r>
-        <w:rPr>
-          <w:rFonts w:hint="cs"/>
-          <w:rtl/>
-        </w:rPr>
-        <w:t>.</w:t>
-      </w:r>
-    </w:p>
-    <w:p>
-      <w:pPr>
-        <w:spacing w:after="0" w:line="240" w:lineRule="auto"/>
-        <w:ind w:right="720"/>
-      </w:pPr>
+          <w:rFonts w:hint="cs"/>
+          <w:rtl/>
+        </w:rPr>
+        <w:t>של ה</w:t>
+      </w:r>
+      <w:r>
+        <w:t>visitor</w:t>
+      </w:r>
+      <w:r>
+        <w:rPr>
+          <w:rFonts w:hint="cs"/>
+          <w:rtl/>
+        </w:rPr>
+        <w:t xml:space="preserve"> שמציגה את הטופס.</w:t>
+      </w:r>
+    </w:p>
+    <w:p>
+      <w:pPr>
+        <w:bidi w:val="0"/>
+        <w:spacing w:after="200"/>
+        <w:rPr>
+          <w:rtl/>
+        </w:rPr>
+      </w:pPr>
+      <w:r>
+        <w:rPr>
+          <w:rtl/>
+        </w:rPr>
+        <w:br w:type="page"/>
+      </w:r>
     </w:p>
     <w:p>
       <w:pPr>
@@ -1037,6 +1449,7 @@
         <w:ind w:left="360" w:right="0"/>
       </w:pPr>
       <w:r>
+        <w:lastRenderedPageBreak/>
         <w:t>Sequence Diagram</w:t>
       </w:r>
     </w:p>
@@ -1050,20 +1463,65 @@
       </w:pPr>
       <w:r>
         <w:rPr>
-          <w:rFonts w:hint="cs"/>
-          <w:rtl/>
-        </w:rPr>
-        <w:t>[</w:t>
-      </w:r>
-      <w:r>
-        <w:t>sequence diagram</w:t>
-      </w:r>
-      <w:r>
-        <w:rPr>
-          <w:rFonts w:hint="cs"/>
-          <w:rtl/>
-        </w:rPr>
-        <w:t xml:space="preserve"> שמציגה את התהליך שקשור לתבנית והאינטראקציה בין המחלקות]</w:t>
+          <w:noProof/>
+        </w:rPr>
+        <w:drawing>
+          <wp:inline distT="0" distB="0" distL="0" distR="0" wp14:anchorId="2B2B7435" wp14:editId="3D15D4B8">
+            <wp:extent cx="5266055" cy="2264410"/>
+            <wp:effectExtent l="57150" t="57150" r="106045" b="116840"/>
+            <wp:docPr id="8" name="Picture 8" descr="C:\Users\Dudi\AppData\Local\Microsoft\Windows\INetCache\Content.Word\Visitor - Sequence Diagram.png"/>
+            <wp:cNvGraphicFramePr>
+              <a:graphicFrameLocks xmlns:a="http://schemas.openxmlformats.org/drawingml/2006/main" noChangeAspect="1"/>
+            </wp:cNvGraphicFramePr>
+            <a:graphic xmlns:a="http://schemas.openxmlformats.org/drawingml/2006/main">
+              <a:graphicData uri="http://schemas.openxmlformats.org/drawingml/2006/picture">
+                <pic:pic xmlns:pic="http://schemas.openxmlformats.org/drawingml/2006/picture">
+                  <pic:nvPicPr>
+                    <pic:cNvPr id="0" name="Picture 2" descr="C:\Users\Dudi\AppData\Local\Microsoft\Windows\INetCache\Content.Word\Visitor - Sequence Diagram.png"/>
+                    <pic:cNvPicPr>
+                      <a:picLocks noChangeAspect="1" noChangeArrowheads="1"/>
+                    </pic:cNvPicPr>
+                  </pic:nvPicPr>
+                  <pic:blipFill>
+                    <a:blip r:embed="rId9">
+                      <a:extLst>
+                        <a:ext uri="{28A0092B-C50C-407E-A947-70E740481C1C}">
+                          <a14:useLocalDpi xmlns:a14="http://schemas.microsoft.com/office/drawing/2010/main" val="0"/>
+                        </a:ext>
+                      </a:extLst>
+                    </a:blip>
+                    <a:srcRect/>
+                    <a:stretch>
+                      <a:fillRect/>
+                    </a:stretch>
+                  </pic:blipFill>
+                  <pic:spPr bwMode="auto">
+                    <a:xfrm>
+                      <a:off x="0" y="0"/>
+                      <a:ext cx="5266055" cy="2264410"/>
+                    </a:xfrm>
+                    <a:prstGeom prst="rect">
+                      <a:avLst/>
+                    </a:prstGeom>
+                    <a:noFill/>
+                    <a:ln>
+                      <a:solidFill>
+                        <a:schemeClr val="tx1"/>
+                      </a:solidFill>
+                    </a:ln>
+                    <a:effectLst>
+                      <a:outerShdw blurRad="50800" dist="38100" dir="2700000" algn="tl" rotWithShape="0">
+                        <a:prstClr val="black">
+                          <a:alpha val="40000"/>
+                        </a:prstClr>
+                      </a:outerShdw>
+                    </a:effectLst>
+                  </pic:spPr>
+                </pic:pic>
+              </a:graphicData>
+            </a:graphic>
+          </wp:inline>
+        </w:drawing>
       </w:r>
     </w:p>
     <w:p>
@@ -1073,6 +1531,12 @@
         <w:rPr>
           <w:rtl/>
         </w:rPr>
+      </w:pPr>
+    </w:p>
+    <w:p>
+      <w:pPr>
+        <w:spacing w:after="0" w:line="240" w:lineRule="auto"/>
+        <w:ind w:left="360" w:right="720"/>
       </w:pPr>
     </w:p>
     <w:p>
@@ -1107,68 +1571,76 @@
           <w:rtl/>
         </w:rPr>
       </w:pPr>
-      <w:r>
-        <w:rPr>
-          <w:rFonts w:hint="cs"/>
-          <w:rtl/>
-        </w:rPr>
-        <w:t>[</w:t>
-      </w:r>
-      <w:r>
-        <w:t>class diagram</w:t>
-      </w:r>
-      <w:r>
-        <w:rPr>
-          <w:rFonts w:hint="cs"/>
-          <w:rtl/>
-        </w:rPr>
-        <w:t xml:space="preserve"> שמתארת את המחלקות שלכם שמעורבות בתבנית (תיאור מלא שכולל </w:t>
-      </w:r>
-      <w:r>
-        <w:t>Properties</w:t>
-      </w:r>
-      <w:r>
-        <w:rPr>
-          <w:rFonts w:hint="cs"/>
-          <w:rtl/>
-        </w:rPr>
-        <w:t xml:space="preserve"> ו- </w:t>
-      </w:r>
-      <w:r>
-        <w:t>Methods</w:t>
-      </w:r>
-      <w:r>
-        <w:rPr>
-          <w:rFonts w:hint="cs"/>
-          <w:rtl/>
-        </w:rPr>
-        <w:t>) והיחסים ביניהם (תאור מלא עבור כל יחס כפי שלמדנו בכיתה). עבור כל מחלקה שלכם, כיתבו מי המקבילה שלה (אם יש כזו) בתבנית (</w:t>
-      </w:r>
-      <w:r>
-        <w:t>Pattern</w:t>
-      </w:r>
-      <w:r>
-        <w:rPr>
-          <w:rFonts w:hint="cs"/>
-          <w:rtl/>
-        </w:rPr>
-        <w:t>) שבחרתם</w:t>
-      </w:r>
     </w:p>
     <w:p>
       <w:pPr>
         <w:spacing w:after="0" w:line="240" w:lineRule="auto"/>
         <w:ind w:right="720"/>
-        <w:rPr>
-          <w:rtl/>
-        </w:rPr>
-      </w:pPr>
-    </w:p>
-    <w:p>
-      <w:pPr>
-        <w:spacing w:after="0" w:line="240" w:lineRule="auto"/>
-        <w:ind w:right="720"/>
-      </w:pPr>
+      </w:pPr>
+      <w:r>
+        <w:rPr>
+          <w:noProof/>
+          <w:rtl/>
+          <w:lang w:val="he-IL"/>
+        </w:rPr>
+        <w:drawing>
+          <wp:inline distT="0" distB="0" distL="0" distR="0" wp14:anchorId="14C72EAA" wp14:editId="3855E602">
+            <wp:extent cx="5266690" cy="2404745"/>
+            <wp:effectExtent l="57150" t="57150" r="105410" b="109855"/>
+            <wp:docPr id="9" name="Picture 9" descr="C:\Users\Dudi\AppData\Local\Microsoft\Windows\INetCache\Content.Word\Visitor - Class Diagram.png"/>
+            <wp:cNvGraphicFramePr>
+              <a:graphicFrameLocks xmlns:a="http://schemas.openxmlformats.org/drawingml/2006/main" noChangeAspect="1"/>
+            </wp:cNvGraphicFramePr>
+            <a:graphic xmlns:a="http://schemas.openxmlformats.org/drawingml/2006/main">
+              <a:graphicData uri="http://schemas.openxmlformats.org/drawingml/2006/picture">
+                <pic:pic xmlns:pic="http://schemas.openxmlformats.org/drawingml/2006/picture">
+                  <pic:nvPicPr>
+                    <pic:cNvPr id="0" name="Picture 3" descr="C:\Users\Dudi\AppData\Local\Microsoft\Windows\INetCache\Content.Word\Visitor - Class Diagram.png"/>
+                    <pic:cNvPicPr>
+                      <a:picLocks noChangeAspect="1" noChangeArrowheads="1"/>
+                    </pic:cNvPicPr>
+                  </pic:nvPicPr>
+                  <pic:blipFill>
+                    <a:blip r:embed="rId10">
+                      <a:extLst>
+                        <a:ext uri="{28A0092B-C50C-407E-A947-70E740481C1C}">
+                          <a14:useLocalDpi xmlns:a14="http://schemas.microsoft.com/office/drawing/2010/main" val="0"/>
+                        </a:ext>
+                      </a:extLst>
+                    </a:blip>
+                    <a:srcRect/>
+                    <a:stretch>
+                      <a:fillRect/>
+                    </a:stretch>
+                  </pic:blipFill>
+                  <pic:spPr bwMode="auto">
+                    <a:xfrm>
+                      <a:off x="0" y="0"/>
+                      <a:ext cx="5266690" cy="2404745"/>
+                    </a:xfrm>
+                    <a:prstGeom prst="rect">
+                      <a:avLst/>
+                    </a:prstGeom>
+                    <a:noFill/>
+                    <a:ln>
+                      <a:solidFill>
+                        <a:schemeClr val="tx1"/>
+                      </a:solidFill>
+                    </a:ln>
+                    <a:effectLst>
+                      <a:outerShdw blurRad="50800" dist="38100" dir="2700000" algn="tl" rotWithShape="0">
+                        <a:prstClr val="black">
+                          <a:alpha val="40000"/>
+                        </a:prstClr>
+                      </a:outerShdw>
+                    </a:effectLst>
+                  </pic:spPr>
+                </pic:pic>
+              </a:graphicData>
+            </a:graphic>
+          </wp:inline>
+        </w:drawing>
+      </w:r>
     </w:p>
     <w:p>
       <w:pPr>
@@ -1262,6 +1734,127 @@
       <w:pPr>
         <w:spacing w:after="0" w:line="240" w:lineRule="auto"/>
         <w:ind w:left="360" w:right="720"/>
+        <w:rPr>
+          <w:rtl/>
+        </w:rPr>
+      </w:pPr>
+    </w:p>
+    <w:p>
+      <w:pPr>
+        <w:spacing w:after="0" w:line="240" w:lineRule="auto"/>
+        <w:ind w:left="360" w:right="720"/>
+        <w:rPr>
+          <w:rFonts w:hint="cs"/>
+          <w:rtl/>
+        </w:rPr>
+      </w:pPr>
+      <w:r>
+        <w:rPr>
+          <w:rFonts w:hint="cs"/>
+          <w:rtl/>
+        </w:rPr>
+        <w:t>במספר מקומות שונים באפליקציה נתקלנו בצורך לסנן</w:t>
+      </w:r>
+      <w:r>
+        <w:rPr>
+          <w:rFonts w:hint="cs"/>
+          <w:rtl/>
+        </w:rPr>
+        <w:t xml:space="preserve"> תמונות מסוימות מתוך אוסף של תמונות כלשהו. כאשר שיטת הסינון שונה בכל מקום. בכדי להימנע משכפול קוד ולאפשר הוספה של אופציות סינון נוספות בעתיד בקלות יתרה החלטנו לעשות שימוש ב</w:t>
+      </w:r>
+      <w:r>
+        <w:t>strategy method</w:t>
+      </w:r>
+      <w:r>
+        <w:rPr>
+          <w:rFonts w:hint="cs"/>
+          <w:rtl/>
+        </w:rPr>
+        <w:t>.</w:t>
+      </w:r>
+    </w:p>
+    <w:p>
+      <w:pPr>
+        <w:spacing w:after="0" w:line="240" w:lineRule="auto"/>
+        <w:ind w:left="360" w:right="720"/>
+        <w:rPr>
+          <w:rFonts w:hint="cs"/>
+          <w:rtl/>
+        </w:rPr>
+      </w:pPr>
+      <w:r>
+        <w:rPr>
+          <w:rFonts w:hint="cs"/>
+          <w:rtl/>
+        </w:rPr>
+        <w:t xml:space="preserve">בחירה זו תאפשר לנו לממש פעם אחת מתודה אשר מקבלת אוסף תמונות כלשהו ואת אסטרטגיית המיון (בצורה של </w:t>
+      </w:r>
+      <w:proofErr w:type="spellStart"/>
+      <w:r>
+        <w:t>Func</w:t>
+      </w:r>
+      <w:proofErr w:type="spellEnd"/>
+      <w:r>
+        <w:t>&lt;Photo, bool&gt;</w:t>
+      </w:r>
+      <w:r>
+        <w:rPr>
+          <w:rFonts w:hint="cs"/>
+          <w:rtl/>
+        </w:rPr>
+        <w:t xml:space="preserve"> ) ומחזירה אוסף תמונות "מסונן".</w:t>
+      </w:r>
+    </w:p>
+    <w:p>
+      <w:pPr>
+        <w:spacing w:after="0" w:line="240" w:lineRule="auto"/>
+        <w:ind w:left="360" w:right="720"/>
+        <w:rPr>
+          <w:rFonts w:hint="cs"/>
+          <w:rtl/>
+        </w:rPr>
+      </w:pPr>
+      <w:r>
+        <w:rPr>
+          <w:rFonts w:hint="cs"/>
+          <w:rtl/>
+        </w:rPr>
+        <w:t>השימוש ב</w:t>
+      </w:r>
+      <w:r>
+        <w:t>Strategy Method</w:t>
+      </w:r>
+      <w:r>
+        <w:rPr>
+          <w:rFonts w:hint="cs"/>
+          <w:rtl/>
+        </w:rPr>
+        <w:t xml:space="preserve"> באופן הנ"ל חוסך את הצורך לממש ממשק המגדיר את אופן המיון ומאפשר לשלוח את אסטרטגיית המיון כ</w:t>
+      </w:r>
+      <w:r>
+        <w:t>lambda expression</w:t>
+      </w:r>
+      <w:r>
+        <w:rPr>
+          <w:rFonts w:hint="cs"/>
+          <w:rtl/>
+        </w:rPr>
+        <w:t xml:space="preserve"> כאשר האסטרטגי</w:t>
+      </w:r>
+      <w:r>
+        <w:rPr>
+          <w:rFonts w:hint="cs"/>
+          <w:rtl/>
+        </w:rPr>
+        <w:t>ה פשוטה.</w:t>
+      </w:r>
+      <w:bookmarkStart w:id="0" w:name="_GoBack"/>
+      <w:bookmarkEnd w:id="0"/>
+    </w:p>
+    <w:p>
+      <w:pPr>
+        <w:spacing w:after="0" w:line="240" w:lineRule="auto"/>
+        <w:ind w:left="360" w:right="720"/>
       </w:pPr>
     </w:p>
     <w:p>
@@ -1312,9 +1905,11 @@
           <w:rtl/>
         </w:rPr>
       </w:pPr>
+      <w:proofErr w:type="spellStart"/>
       <w:r>
         <w:t>FilterPhotos</w:t>
       </w:r>
+      <w:proofErr w:type="spellEnd"/>
       <w:r>
         <w:rPr>
           <w:rFonts w:hint="cs"/>
@@ -1346,12 +1941,14 @@
           <w:rtl/>
         </w:rPr>
       </w:pPr>
+      <w:proofErr w:type="spellStart"/>
       <w:r>
         <w:rPr>
           <w:rFonts w:asciiTheme="minorBidi" w:hAnsiTheme="minorBidi"/>
         </w:rPr>
         <w:t>FriendshipAnalyzer</w:t>
       </w:r>
+      <w:proofErr w:type="spellEnd"/>
       <w:r>
         <w:rPr>
           <w:rFonts w:asciiTheme="minorBidi" w:hAnsiTheme="minorBidi"/>
@@ -1359,12 +1956,14 @@
         </w:rPr>
         <w:t xml:space="preserve"> - מחזיקה אובייקט מסוג </w:t>
       </w:r>
+      <w:proofErr w:type="spellStart"/>
       <w:r>
         <w:rPr>
           <w:rFonts w:asciiTheme="minorBidi" w:hAnsiTheme="minorBidi"/>
         </w:rPr>
         <w:t>FilterPhotos</w:t>
       </w:r>
+      <w:proofErr w:type="spellEnd"/>
       <w:r>
         <w:rPr>
           <w:rFonts w:asciiTheme="minorBidi" w:hAnsiTheme="minorBidi"/>
@@ -1372,6 +1971,7 @@
         </w:rPr>
         <w:t xml:space="preserve"> ומשתמשת ביכולות שלו במטודות </w:t>
       </w:r>
+      <w:proofErr w:type="spellStart"/>
       <w:r>
         <w:rPr>
           <w:rFonts w:asciiTheme="minorBidi" w:hAnsiTheme="minorBidi"/>
@@ -1379,6 +1979,7 @@
         </w:rPr>
         <w:t>PhotosTaggedTogether</w:t>
       </w:r>
+      <w:proofErr w:type="spellEnd"/>
       <w:r>
         <w:rPr>
           <w:rFonts w:asciiTheme="minorBidi" w:hAnsiTheme="minorBidi"/>
@@ -1387,6 +1988,7 @@
         </w:rPr>
         <w:t xml:space="preserve">, </w:t>
       </w:r>
+      <w:proofErr w:type="spellStart"/>
       <w:r>
         <w:rPr>
           <w:rFonts w:asciiTheme="minorBidi" w:hAnsiTheme="minorBidi"/>
@@ -1394,6 +1996,7 @@
         </w:rPr>
         <w:t>GetPhotosFromAlbumsUserIsTaggedIn</w:t>
       </w:r>
+      <w:proofErr w:type="spellEnd"/>
       <w:r>
         <w:rPr>
           <w:rFonts w:asciiTheme="minorBidi" w:hAnsiTheme="minorBidi"/>
@@ -1412,12 +2015,14 @@
           <w:rtl/>
         </w:rPr>
       </w:pPr>
+      <w:proofErr w:type="spellStart"/>
       <w:r>
         <w:rPr>
           <w:rFonts w:asciiTheme="minorBidi" w:hAnsiTheme="minorBidi"/>
         </w:rPr>
         <w:t>TabFriendshipAnalyzer</w:t>
       </w:r>
+      <w:proofErr w:type="spellEnd"/>
       <w:r>
         <w:rPr>
           <w:rFonts w:asciiTheme="minorBidi" w:hAnsiTheme="minorBidi" w:hint="cs"/>
@@ -1439,12 +2044,14 @@
         </w:rPr>
         <w:t xml:space="preserve"> מחזיקה אובייקט מסוג </w:t>
       </w:r>
+      <w:proofErr w:type="spellStart"/>
       <w:r>
         <w:rPr>
           <w:rFonts w:asciiTheme="minorBidi" w:hAnsiTheme="minorBidi"/>
         </w:rPr>
         <w:t>FriendshipAnalyzer</w:t>
       </w:r>
+      <w:proofErr w:type="spellEnd"/>
       <w:r>
         <w:rPr>
           <w:rFonts w:asciiTheme="minorBidi" w:hAnsiTheme="minorBidi" w:hint="cs"/>
@@ -1723,7 +2330,6 @@
         <w:spacing w:after="0" w:line="240" w:lineRule="auto"/>
         <w:ind w:left="360" w:right="720"/>
         <w:rPr>
-          <w:rFonts w:hint="cs"/>
           <w:rtl/>
         </w:rPr>
       </w:pPr>
@@ -1777,7 +2383,6 @@
         <w:spacing w:after="0" w:line="240" w:lineRule="auto"/>
         <w:ind w:left="360" w:right="720"/>
         <w:rPr>
-          <w:rFonts w:hint="cs"/>
           <w:rtl/>
         </w:rPr>
       </w:pPr>
@@ -1788,9 +2393,11 @@
         </w:rPr>
         <w:t xml:space="preserve">יצרנו ממשק, </w:t>
       </w:r>
+      <w:proofErr w:type="spellStart"/>
       <w:r>
         <w:t>IRowsPopulatedObserver</w:t>
       </w:r>
+      <w:proofErr w:type="spellEnd"/>
       <w:r>
         <w:rPr>
           <w:rFonts w:hint="cs"/>
@@ -1798,6 +2405,7 @@
         </w:rPr>
         <w:t xml:space="preserve">, המגדיר את המתודה </w:t>
       </w:r>
+      <w:proofErr w:type="spellStart"/>
       <w:r>
         <w:rPr>
           <w:rFonts w:ascii="Consolas" w:hAnsi="Consolas" w:cs="Consolas"/>
@@ -1807,6 +2415,7 @@
         </w:rPr>
         <w:t>AllRowsUpdated</w:t>
       </w:r>
+      <w:proofErr w:type="spellEnd"/>
       <w:r>
         <w:rPr>
           <w:rFonts w:ascii="Consolas" w:hAnsi="Consolas" w:hint="cs"/>
@@ -1840,7 +2449,6 @@
         <w:spacing w:after="0" w:line="240" w:lineRule="auto"/>
         <w:ind w:left="360" w:right="720"/>
         <w:rPr>
-          <w:rFonts w:hint="cs"/>
           <w:rtl/>
         </w:rPr>
       </w:pPr>
@@ -1851,6 +2459,7 @@
         </w:rPr>
         <w:t xml:space="preserve">הרכיב הלוגי, </w:t>
       </w:r>
+      <w:proofErr w:type="spellStart"/>
       <w:r>
         <w:rPr>
           <w:rFonts w:hint="cs"/>
@@ -1860,6 +2469,7 @@
       <w:r>
         <w:t>acebookDataTable</w:t>
       </w:r>
+      <w:proofErr w:type="spellEnd"/>
       <w:r>
         <w:rPr>
           <w:rFonts w:hint="cs"/>
@@ -1904,6 +2514,7 @@
         </w:rPr>
         <w:t xml:space="preserve">פעולות טעינת השורות לטבלה מסתיימת, מופעלת המתודה </w:t>
       </w:r>
+      <w:proofErr w:type="spellStart"/>
       <w:r>
         <w:rPr>
           <w:rFonts w:ascii="Consolas" w:hAnsi="Consolas" w:cs="Consolas"/>
@@ -1913,6 +2524,7 @@
         </w:rPr>
         <w:t>notifyAllRowsPopulatedObservers</w:t>
       </w:r>
+      <w:proofErr w:type="spellEnd"/>
       <w:r>
         <w:rPr>
           <w:rFonts w:ascii="Consolas" w:hAnsi="Consolas" w:cs="Consolas" w:hint="cs"/>
@@ -1928,18 +2540,13 @@
           <w:rFonts w:hint="cs"/>
           <w:rtl/>
         </w:rPr>
-        <w:t xml:space="preserve">אשר מודיעה לכל מאזין ברשימת המאזינים להריץ </w:t>
-      </w:r>
-      <w:r>
-        <w:rPr>
-          <w:rFonts w:hint="cs"/>
-          <w:rtl/>
-        </w:rPr>
-        <w:t>את</w:t>
-      </w:r>
+        <w:t>אשר מודיעה לכל מאזין ברשימת המאזינים להריץ את</w:t>
+      </w:r>
+      <w:proofErr w:type="spellStart"/>
       <w:r>
         <w:t>AllRowsUpdated</w:t>
       </w:r>
+      <w:proofErr w:type="spellEnd"/>
       <w:r>
         <w:rPr>
           <w:rFonts w:hint="cs"/>
@@ -1959,7 +2566,6 @@
         <w:spacing w:after="0" w:line="240" w:lineRule="auto"/>
         <w:ind w:left="360" w:right="720"/>
         <w:rPr>
-          <w:rFonts w:hint="cs"/>
           <w:rtl/>
         </w:rPr>
       </w:pPr>
@@ -2093,6 +2699,7 @@
         <w:spacing w:after="0" w:line="240" w:lineRule="auto"/>
         <w:ind w:right="720"/>
       </w:pPr>
+      <w:proofErr w:type="spellStart"/>
       <w:r>
         <w:rPr>
           <w:rFonts w:hint="cs"/>
@@ -2108,6 +2715,7 @@
       <w:r>
         <w:t>.cs</w:t>
       </w:r>
+      <w:proofErr w:type="spellEnd"/>
     </w:p>
     <w:p>
       <w:pPr>
@@ -2122,6 +2730,7 @@
           <w:rtl/>
         </w:rPr>
       </w:pPr>
+      <w:proofErr w:type="spellStart"/>
       <w:r>
         <w:rPr>
           <w:rFonts w:hint="cs"/>
@@ -2137,6 +2746,7 @@
       <w:r>
         <w:t>.cs</w:t>
       </w:r>
+      <w:proofErr w:type="spellEnd"/>
       <w:r>
         <w:rPr>
           <w:rtl/>
@@ -2154,10 +2764,10 @@
         <w:spacing w:after="0" w:line="240" w:lineRule="auto"/>
         <w:ind w:right="720"/>
         <w:rPr>
-          <w:rFonts w:hint="cs"/>
-          <w:rtl/>
-        </w:rPr>
-      </w:pPr>
+          <w:rtl/>
+        </w:rPr>
+      </w:pPr>
+      <w:proofErr w:type="spellStart"/>
       <w:r>
         <w:rPr>
           <w:rFonts w:hint="cs"/>
@@ -2170,23 +2780,18 @@
       <w:r>
         <w:t>TabDataTables.cs</w:t>
       </w:r>
+      <w:proofErr w:type="spellEnd"/>
     </w:p>
     <w:p>
       <w:pPr>
         <w:spacing w:after="0" w:line="240" w:lineRule="auto"/>
         <w:ind w:right="720" w:firstLine="360"/>
-        <w:rPr>
-          <w:rFonts w:hint="cs"/>
-        </w:rPr>
       </w:pPr>
     </w:p>
     <w:p>
       <w:pPr>
         <w:spacing w:after="0" w:line="240" w:lineRule="auto"/>
         <w:ind w:right="720"/>
-        <w:rPr>
-          <w:rFonts w:hint="cs"/>
-        </w:rPr>
       </w:pPr>
     </w:p>
     <w:p>
@@ -2261,7 +2866,6 @@
         <w:spacing w:after="0" w:line="240" w:lineRule="auto"/>
         <w:ind w:right="720"/>
         <w:rPr>
-          <w:rFonts w:hint="cs"/>
           <w:rtl/>
         </w:rPr>
       </w:pPr>
@@ -2290,7 +2894,7 @@
                     </pic:cNvPicPr>
                   </pic:nvPicPr>
                   <pic:blipFill>
-                    <a:blip r:embed="rId9">
+                    <a:blip r:embed="rId11">
                       <a:extLst>
                         <a:ext uri="{28A0092B-C50C-407E-A947-70E740481C1C}">
                           <a14:useLocalDpi xmlns:a14="http://schemas.microsoft.com/office/drawing/2010/main" val="0"/>
@@ -2377,11 +2981,6 @@
       </w:pPr>
     </w:p>
     <w:p>
-      <w:pPr>
-        <w:rPr>
-          <w:rFonts w:hint="cs"/>
-        </w:rPr>
-      </w:pPr>
       <w:r>
         <w:rPr>
           <w:rFonts w:hint="cs"/>
@@ -2405,7 +3004,7 @@
                     </pic:cNvPicPr>
                   </pic:nvPicPr>
                   <pic:blipFill>
-                    <a:blip r:embed="rId10">
+                    <a:blip r:embed="rId12">
                       <a:extLst>
                         <a:ext uri="{28A0092B-C50C-407E-A947-70E740481C1C}">
                           <a14:useLocalDpi xmlns:a14="http://schemas.microsoft.com/office/drawing/2010/main" val="0"/>
@@ -2447,8 +3046,8 @@
       </w:r>
     </w:p>
     <w:sectPr>
-      <w:headerReference w:type="default" r:id="rId11"/>
-      <w:footerReference w:type="default" r:id="rId12"/>
+      <w:headerReference w:type="default" r:id="rId13"/>
+      <w:footerReference w:type="default" r:id="rId14"/>
       <w:pgSz w:w="11906" w:h="16838"/>
       <w:pgMar w:top="825" w:right="1800" w:bottom="426" w:left="1800" w:header="142" w:footer="271" w:gutter="0"/>
       <w:cols w:space="708"/>
@@ -2600,7 +3199,7 @@
                                     <w:rtl/>
                                     <w:lang w:val="he-IL"/>
                                   </w:rPr>
-                                  <w:t>2</w:t>
+                                  <w:t>6</w:t>
                                 </w:r>
                                 <w:r>
                                   <w:rPr>
@@ -2749,7 +3348,7 @@
                               <w:rtl/>
                               <w:lang w:val="he-IL"/>
                             </w:rPr>
-                            <w:t>2</w:t>
+                            <w:t>6</w:t>
                           </w:r>
                           <w:r>
                             <w:rPr>
@@ -6052,7 +6651,7 @@
 </file>
 
 <file path=customXml/itemProps2.xml><?xml version="1.0" encoding="utf-8"?>
-<ds:datastoreItem xmlns:ds="http://schemas.openxmlformats.org/officeDocument/2006/customXml" ds:itemID="{50105329-D47F-4A3B-9983-76A406ED43BD}">
+<ds:datastoreItem xmlns:ds="http://schemas.openxmlformats.org/officeDocument/2006/customXml" ds:itemID="{AB613566-B195-4591-B31F-87C5BA11A133}">
   <ds:schemaRefs>
     <ds:schemaRef ds:uri="http://schemas.openxmlformats.org/officeDocument/2006/bibliography"/>
   </ds:schemaRefs>

</xml_diff>

<commit_message>
changed project folder name and updated diagrams in readme file
</commit_message>
<xml_diff>
--- a/C17 Ex03 Dudi 200441749 Or 204311997.docx
+++ b/C17 Ex03 Dudi 200441749 Or 204311997.docx
@@ -6,7 +6,6 @@
       <w:pPr>
         <w:pStyle w:val="Heading3"/>
         <w:rPr>
-          <w:rFonts w:hint="cs"/>
           <w:rtl/>
         </w:rPr>
       </w:pPr>
@@ -723,7 +722,6 @@
         <w:spacing w:after="0" w:line="240" w:lineRule="auto"/>
         <w:ind w:left="360" w:right="720"/>
         <w:rPr>
-          <w:rFonts w:hint="cs"/>
           <w:u w:val="single"/>
         </w:rPr>
       </w:pPr>
@@ -1005,7 +1003,6 @@
         <w:spacing w:line="240" w:lineRule="auto"/>
         <w:ind w:left="360" w:right="720"/>
         <w:rPr>
-          <w:rFonts w:hint="cs"/>
           <w:rtl/>
         </w:rPr>
       </w:pPr>
@@ -1707,7 +1704,6 @@
         <w:spacing w:line="240" w:lineRule="auto"/>
         <w:ind w:left="360" w:right="720"/>
         <w:rPr>
-          <w:rFonts w:hint="cs"/>
           <w:sz w:val="10"/>
           <w:szCs w:val="10"/>
           <w:rtl/>
@@ -1850,9 +1846,9 @@
         </w:rPr>
         <w:drawing>
           <wp:inline distT="0" distB="0" distL="0" distR="0" wp14:anchorId="2B2B7435" wp14:editId="3D15D4B8">
-            <wp:extent cx="7020000" cy="3018608"/>
-            <wp:effectExtent l="57150" t="57150" r="104775" b="106045"/>
-            <wp:docPr id="8" name="Picture 8" descr="C:\Users\Dudi\AppData\Local\Microsoft\Windows\INetCache\Content.Word\Visitor - Sequence Diagram.png"/>
+            <wp:extent cx="7018931" cy="3018608"/>
+            <wp:effectExtent l="57150" t="57150" r="106045" b="106045"/>
+            <wp:docPr id="8" name="Picture 8"/>
             <wp:cNvGraphicFramePr>
               <a:graphicFrameLocks xmlns:a="http://schemas.openxmlformats.org/drawingml/2006/main" noChangeAspect="1"/>
             </wp:cNvGraphicFramePr>
@@ -1873,7 +1869,6 @@
                         </a:ext>
                       </a:extLst>
                     </a:blip>
-                    <a:srcRect/>
                     <a:stretch>
                       <a:fillRect/>
                     </a:stretch>
@@ -1881,7 +1876,7 @@
                   <pic:spPr bwMode="auto">
                     <a:xfrm>
                       <a:off x="0" y="0"/>
-                      <a:ext cx="7020000" cy="3018608"/>
+                      <a:ext cx="7018931" cy="3018608"/>
                     </a:xfrm>
                     <a:prstGeom prst="rect">
                       <a:avLst/>
@@ -1969,9 +1964,9 @@
         </w:rPr>
         <w:drawing>
           <wp:inline distT="0" distB="0" distL="0" distR="0" wp14:anchorId="14C72EAA" wp14:editId="3855E602">
-            <wp:extent cx="7020000" cy="3205298"/>
-            <wp:effectExtent l="57150" t="57150" r="104775" b="109855"/>
-            <wp:docPr id="9" name="Picture 9" descr="C:\Users\Dudi\AppData\Local\Microsoft\Windows\INetCache\Content.Word\Visitor - Class Diagram.png"/>
+            <wp:extent cx="7018599" cy="3205298"/>
+            <wp:effectExtent l="57150" t="57150" r="106680" b="109855"/>
+            <wp:docPr id="9" name="Picture 9"/>
             <wp:cNvGraphicFramePr>
               <a:graphicFrameLocks xmlns:a="http://schemas.openxmlformats.org/drawingml/2006/main" noChangeAspect="1"/>
             </wp:cNvGraphicFramePr>
@@ -1992,7 +1987,6 @@
                         </a:ext>
                       </a:extLst>
                     </a:blip>
-                    <a:srcRect/>
                     <a:stretch>
                       <a:fillRect/>
                     </a:stretch>
@@ -2000,7 +1994,7 @@
                   <pic:spPr bwMode="auto">
                     <a:xfrm>
                       <a:off x="0" y="0"/>
-                      <a:ext cx="7020000" cy="3205298"/>
+                      <a:ext cx="7018599" cy="3205298"/>
                     </a:xfrm>
                     <a:prstGeom prst="rect">
                       <a:avLst/>
@@ -2058,7 +2052,6 @@
       <w:pPr>
         <w:pStyle w:val="Heading3"/>
         <w:rPr>
-          <w:rFonts w:hint="cs"/>
           <w:rtl/>
         </w:rPr>
       </w:pPr>
@@ -2172,7 +2165,6 @@
         <w:spacing w:after="0" w:line="240" w:lineRule="auto"/>
         <w:ind w:left="360" w:right="720"/>
         <w:rPr>
-          <w:rFonts w:hint="cs"/>
           <w:rtl/>
         </w:rPr>
       </w:pPr>
@@ -2241,7 +2233,6 @@
         <w:spacing w:after="0" w:line="240" w:lineRule="auto"/>
         <w:ind w:left="360" w:right="720"/>
         <w:rPr>
-          <w:rFonts w:hint="cs"/>
           <w:rtl/>
         </w:rPr>
       </w:pPr>
@@ -2287,7 +2278,6 @@
         <w:spacing w:after="0" w:line="240" w:lineRule="auto"/>
         <w:ind w:left="360" w:right="720"/>
         <w:rPr>
-          <w:rFonts w:hint="cs"/>
           <w:rtl/>
         </w:rPr>
       </w:pPr>
@@ -2322,7 +2312,6 @@
         <w:spacing w:after="0" w:line="240" w:lineRule="auto"/>
         <w:ind w:left="360" w:right="720"/>
         <w:rPr>
-          <w:rFonts w:hint="cs"/>
           <w:rtl/>
         </w:rPr>
       </w:pPr>
@@ -2332,7 +2321,6 @@
         <w:spacing w:after="0" w:line="240" w:lineRule="auto"/>
         <w:ind w:left="360" w:right="720"/>
         <w:rPr>
-          <w:rFonts w:hint="cs"/>
           <w:rtl/>
         </w:rPr>
       </w:pPr>
@@ -2438,9 +2426,6 @@
         </w:numPr>
         <w:spacing w:after="0" w:line="240" w:lineRule="auto"/>
         <w:ind w:right="720"/>
-        <w:rPr>
-          <w:rFonts w:hint="cs"/>
-        </w:rPr>
       </w:pPr>
       <w:proofErr w:type="spellStart"/>
       <w:r>
@@ -2566,7 +2551,6 @@
         <w:spacing w:line="240" w:lineRule="auto"/>
         <w:ind w:left="360" w:right="720"/>
         <w:rPr>
-          <w:rFonts w:hint="cs"/>
           <w:u w:val="single"/>
           <w:rtl/>
         </w:rPr>
@@ -2629,7 +2613,6 @@
         <w:spacing w:after="0" w:line="240" w:lineRule="auto"/>
         <w:ind w:left="360" w:right="720"/>
         <w:rPr>
-          <w:rFonts w:hint="cs"/>
           <w:rtl/>
         </w:rPr>
       </w:pPr>
@@ -2639,7 +2622,6 @@
         <w:spacing w:after="0" w:line="240" w:lineRule="auto"/>
         <w:ind w:left="360" w:right="720"/>
         <w:rPr>
-          <w:rFonts w:hint="cs"/>
           <w:rtl/>
         </w:rPr>
       </w:pPr>
@@ -2828,7 +2810,6 @@
         <w:spacing w:after="0" w:line="240" w:lineRule="auto"/>
         <w:ind w:left="360" w:right="720"/>
         <w:rPr>
-          <w:rFonts w:hint="cs"/>
           <w:rtl/>
         </w:rPr>
       </w:pPr>
@@ -2847,7 +2828,6 @@
         <w:spacing w:after="0" w:line="240" w:lineRule="auto"/>
         <w:ind w:right="720"/>
         <w:rPr>
-          <w:rFonts w:hint="cs"/>
           <w:rtl/>
         </w:rPr>
       </w:pPr>
@@ -2895,9 +2875,9 @@
         </w:rPr>
         <w:drawing>
           <wp:inline distT="0" distB="0" distL="0" distR="0">
-            <wp:extent cx="7020000" cy="2550727"/>
+            <wp:extent cx="7020000" cy="2550625"/>
             <wp:effectExtent l="57150" t="57150" r="104775" b="116840"/>
-            <wp:docPr id="10" name="Picture 10" descr="C:\Users\Dudi\AppData\Local\Microsoft\Windows\INetCache\Content.Word\Strategy - Sequence Diagram.png"/>
+            <wp:docPr id="10" name="Picture 10"/>
             <wp:cNvGraphicFramePr>
               <a:graphicFrameLocks xmlns:a="http://schemas.openxmlformats.org/drawingml/2006/main" noChangeAspect="1"/>
             </wp:cNvGraphicFramePr>
@@ -2918,7 +2898,6 @@
                         </a:ext>
                       </a:extLst>
                     </a:blip>
-                    <a:srcRect/>
                     <a:stretch>
                       <a:fillRect/>
                     </a:stretch>
@@ -2926,7 +2905,7 @@
                   <pic:spPr bwMode="auto">
                     <a:xfrm>
                       <a:off x="0" y="0"/>
-                      <a:ext cx="7020000" cy="2550727"/>
+                      <a:ext cx="7020000" cy="2550625"/>
                     </a:xfrm>
                     <a:prstGeom prst="rect">
                       <a:avLst/>
@@ -3215,9 +3194,9 @@
         </w:rPr>
         <w:drawing>
           <wp:inline distT="0" distB="0" distL="0" distR="0">
-            <wp:extent cx="7020000" cy="1999556"/>
-            <wp:effectExtent l="57150" t="57150" r="104775" b="115570"/>
-            <wp:docPr id="11" name="Picture 11" descr="C:\Users\Dudi\AppData\Local\Microsoft\Windows\INetCache\Content.Word\Strategy - Class Diagram.png"/>
+            <wp:extent cx="7017922" cy="1999556"/>
+            <wp:effectExtent l="57150" t="57150" r="107315" b="115570"/>
+            <wp:docPr id="11" name="Picture 11"/>
             <wp:cNvGraphicFramePr>
               <a:graphicFrameLocks xmlns:a="http://schemas.openxmlformats.org/drawingml/2006/main" noChangeAspect="1"/>
             </wp:cNvGraphicFramePr>
@@ -3238,7 +3217,6 @@
                         </a:ext>
                       </a:extLst>
                     </a:blip>
-                    <a:srcRect/>
                     <a:stretch>
                       <a:fillRect/>
                     </a:stretch>
@@ -3246,7 +3224,7 @@
                   <pic:spPr bwMode="auto">
                     <a:xfrm>
                       <a:off x="0" y="0"/>
-                      <a:ext cx="7020000" cy="1999556"/>
+                      <a:ext cx="7017922" cy="1999556"/>
                     </a:xfrm>
                     <a:prstGeom prst="rect">
                       <a:avLst/>
@@ -4033,9 +4011,9 @@
         </w:rPr>
         <w:drawing>
           <wp:inline distT="0" distB="0" distL="0" distR="0">
-            <wp:extent cx="7020000" cy="4141149"/>
-            <wp:effectExtent l="57150" t="57150" r="104775" b="107315"/>
-            <wp:docPr id="6" name="Picture 6" descr="C:\Users\Dudi\AppData\Local\Microsoft\Windows\INetCache\Content.Word\Observer - Sequence Diagram.png"/>
+            <wp:extent cx="7020000" cy="4043856"/>
+            <wp:effectExtent l="57150" t="57150" r="104775" b="109220"/>
+            <wp:docPr id="6" name="Picture 6"/>
             <wp:cNvGraphicFramePr>
               <a:graphicFrameLocks xmlns:a="http://schemas.openxmlformats.org/drawingml/2006/main" noChangeAspect="1"/>
             </wp:cNvGraphicFramePr>
@@ -4056,7 +4034,6 @@
                         </a:ext>
                       </a:extLst>
                     </a:blip>
-                    <a:srcRect/>
                     <a:stretch>
                       <a:fillRect/>
                     </a:stretch>
@@ -4064,7 +4041,7 @@
                   <pic:spPr bwMode="auto">
                     <a:xfrm>
                       <a:off x="0" y="0"/>
-                      <a:ext cx="7020000" cy="4141149"/>
+                      <a:ext cx="7020000" cy="4043856"/>
                     </a:xfrm>
                     <a:prstGeom prst="rect">
                       <a:avLst/>
@@ -4133,10 +4110,10 @@
         <w:ind w:left="-1759" w:right="-1701"/>
         <w:jc w:val="center"/>
         <w:rPr>
-          <w:rFonts w:hint="cs"/>
-          <w:rtl/>
-        </w:rPr>
-      </w:pPr>
+          <w:rtl/>
+        </w:rPr>
+      </w:pPr>
+      <w:bookmarkStart w:id="0" w:name="_GoBack"/>
       <w:r>
         <w:rPr>
           <w:rFonts w:hint="cs"/>
@@ -4144,9 +4121,9 @@
         </w:rPr>
         <w:drawing>
           <wp:inline distT="0" distB="0" distL="0" distR="0">
-            <wp:extent cx="7020000" cy="3038394"/>
-            <wp:effectExtent l="57150" t="57150" r="104775" b="105410"/>
-            <wp:docPr id="7" name="Picture 7" descr="C:\Users\Dudi\AppData\Local\Microsoft\Windows\INetCache\Content.Word\Observer - Class Diagram.png"/>
+            <wp:extent cx="7018262" cy="3038394"/>
+            <wp:effectExtent l="57150" t="57150" r="106680" b="105410"/>
+            <wp:docPr id="7" name="Picture 7"/>
             <wp:cNvGraphicFramePr>
               <a:graphicFrameLocks xmlns:a="http://schemas.openxmlformats.org/drawingml/2006/main" noChangeAspect="1"/>
             </wp:cNvGraphicFramePr>
@@ -4167,7 +4144,6 @@
                         </a:ext>
                       </a:extLst>
                     </a:blip>
-                    <a:srcRect/>
                     <a:stretch>
                       <a:fillRect/>
                     </a:stretch>
@@ -4175,7 +4151,7 @@
                   <pic:spPr bwMode="auto">
                     <a:xfrm>
                       <a:off x="0" y="0"/>
-                      <a:ext cx="7020000" cy="3038394"/>
+                      <a:ext cx="7018262" cy="3038394"/>
                     </a:xfrm>
                     <a:prstGeom prst="rect">
                       <a:avLst/>
@@ -4200,7 +4176,6 @@
           </wp:inline>
         </w:drawing>
       </w:r>
-      <w:bookmarkStart w:id="0" w:name="_GoBack"/>
       <w:bookmarkEnd w:id="0"/>
     </w:p>
     <w:sectPr>
@@ -4357,7 +4332,7 @@
                                     <w:rtl/>
                                     <w:lang w:val="he-IL"/>
                                   </w:rPr>
-                                  <w:t>6</w:t>
+                                  <w:t>7</w:t>
                                 </w:r>
                                 <w:r>
                                   <w:rPr>
@@ -4506,7 +4481,7 @@
                               <w:rtl/>
                               <w:lang w:val="he-IL"/>
                             </w:rPr>
-                            <w:t>6</w:t>
+                            <w:t>7</w:t>
                           </w:r>
                           <w:r>
                             <w:rPr>
@@ -8385,7 +8360,7 @@
 </file>
 
 <file path=customXml/itemProps2.xml><?xml version="1.0" encoding="utf-8"?>
-<ds:datastoreItem xmlns:ds="http://schemas.openxmlformats.org/officeDocument/2006/customXml" ds:itemID="{4BC0372B-472C-4AE0-BCBA-9D57CD34F732}">
+<ds:datastoreItem xmlns:ds="http://schemas.openxmlformats.org/officeDocument/2006/customXml" ds:itemID="{95844D81-3D9C-49C7-97A8-4D0FA991C893}">
   <ds:schemaRefs>
     <ds:schemaRef ds:uri="http://schemas.openxmlformats.org/officeDocument/2006/bibliography"/>
   </ds:schemaRefs>

</xml_diff>